<commit_message>
this is my homework
</commit_message>
<xml_diff>
--- a/202031101621+王程+实验1.docx
+++ b/202031101621+王程+实验1.docx
@@ -2052,23 +2052,7 @@
                 <w:rFonts w:ascii="宋体" w:eastAsia="宋体" w:hAnsi="宋体" w:cs="宋体" w:hint="eastAsia"/>
                 <w:szCs w:val="24"/>
               </w:rPr>
-              <w:t>，测试是否能</w:t>
-            </w:r>
-            <w:proofErr w:type="gramStart"/>
-            <w:r>
-              <w:rPr>
-                <w:rFonts w:ascii="宋体" w:eastAsia="宋体" w:hAnsi="宋体" w:cs="宋体" w:hint="eastAsia"/>
-                <w:szCs w:val="24"/>
-              </w:rPr>
-              <w:t>正常将</w:t>
-            </w:r>
-            <w:proofErr w:type="gramEnd"/>
-            <w:r>
-              <w:rPr>
-                <w:rFonts w:ascii="宋体" w:eastAsia="宋体" w:hAnsi="宋体" w:cs="宋体" w:hint="eastAsia"/>
-                <w:szCs w:val="24"/>
-              </w:rPr>
-              <w:t>本地仓库的文件push到远程</w:t>
+              <w:t>，测试是否能正常将本地仓库的文件push到远程</w:t>
             </w:r>
             <w:proofErr w:type="spellStart"/>
             <w:r>
@@ -2094,7 +2078,7 @@
               <w:shd w:val="clear" w:color="auto" w:fill="FFFFFF"/>
               <w:spacing w:beforeAutospacing="0" w:afterAutospacing="0" w:line="360" w:lineRule="auto"/>
               <w:rPr>
-                <w:rFonts w:ascii="宋体" w:eastAsia="宋体" w:hAnsi="宋体" w:cs="宋体" w:hint="eastAsia"/>
+                <w:rFonts w:ascii="宋体" w:eastAsia="宋体" w:hAnsi="宋体" w:cs="宋体"/>
                 <w:szCs w:val="24"/>
               </w:rPr>
             </w:pPr>
@@ -2299,6 +2283,47 @@
                 <w:szCs w:val="24"/>
               </w:rPr>
             </w:pPr>
+            <w:r>
+              <w:rPr>
+                <w:noProof/>
+              </w:rPr>
+              <w:lastRenderedPageBreak/>
+              <w:drawing>
+                <wp:inline distT="0" distB="0" distL="0" distR="0" wp14:anchorId="6EB74655" wp14:editId="2DD1E432">
+                  <wp:extent cx="5472332" cy="3102614"/>
+                  <wp:effectExtent l="0" t="0" r="0" b="2540"/>
+                  <wp:docPr id="1517785445" name="图片 1"/>
+                  <wp:cNvGraphicFramePr>
+                    <a:graphicFrameLocks xmlns:a="http://schemas.openxmlformats.org/drawingml/2006/main" noChangeAspect="1"/>
+                  </wp:cNvGraphicFramePr>
+                  <a:graphic xmlns:a="http://schemas.openxmlformats.org/drawingml/2006/main">
+                    <a:graphicData uri="http://schemas.openxmlformats.org/drawingml/2006/picture">
+                      <pic:pic xmlns:pic="http://schemas.openxmlformats.org/drawingml/2006/picture">
+                        <pic:nvPicPr>
+                          <pic:cNvPr id="1517785445" name=""/>
+                          <pic:cNvPicPr/>
+                        </pic:nvPicPr>
+                        <pic:blipFill>
+                          <a:blip r:embed="rId18"/>
+                          <a:stretch>
+                            <a:fillRect/>
+                          </a:stretch>
+                        </pic:blipFill>
+                        <pic:spPr>
+                          <a:xfrm>
+                            <a:off x="0" y="0"/>
+                            <a:ext cx="5481689" cy="3107919"/>
+                          </a:xfrm>
+                          <a:prstGeom prst="rect">
+                            <a:avLst/>
+                          </a:prstGeom>
+                        </pic:spPr>
+                      </pic:pic>
+                    </a:graphicData>
+                  </a:graphic>
+                </wp:inline>
+              </w:drawing>
+            </w:r>
           </w:p>
           <w:p>
             <w:pPr>
@@ -2308,7 +2333,7 @@
               <w:spacing w:beforeAutospacing="0" w:afterAutospacing="0" w:line="360" w:lineRule="auto"/>
               <w:jc w:val="both"/>
               <w:rPr>
-                <w:rFonts w:ascii="宋体" w:eastAsia="宋体" w:hAnsi="宋体" w:cs="宋体"/>
+                <w:rFonts w:ascii="宋体" w:eastAsia="宋体" w:hAnsi="宋体" w:cs="宋体" w:hint="eastAsia"/>
                 <w:szCs w:val="24"/>
               </w:rPr>
             </w:pPr>
@@ -2325,6 +2350,13 @@
                 <w:szCs w:val="24"/>
               </w:rPr>
             </w:pPr>
+            <w:r>
+              <w:rPr>
+                <w:rFonts w:ascii="宋体" w:eastAsia="宋体" w:hAnsi="宋体" w:cs="宋体" w:hint="eastAsia"/>
+                <w:szCs w:val="24"/>
+              </w:rPr>
+              <w:t>（3）GitHub链接</w:t>
+            </w:r>
           </w:p>
           <w:p>
             <w:pPr>
@@ -2334,10 +2366,22 @@
               <w:spacing w:beforeAutospacing="0" w:afterAutospacing="0" w:line="360" w:lineRule="auto"/>
               <w:jc w:val="both"/>
               <w:rPr>
-                <w:rFonts w:ascii="宋体" w:eastAsia="宋体" w:hAnsi="宋体" w:cs="宋体"/>
-                <w:szCs w:val="24"/>
-              </w:rPr>
-            </w:pPr>
+                <w:rFonts w:ascii="黑体" w:eastAsia="黑体" w:hAnsi="黑体" w:cs="黑体"/>
+                <w:sz w:val="21"/>
+                <w:szCs w:val="21"/>
+              </w:rPr>
+            </w:pPr>
+            <w:hyperlink r:id="rId19" w:history="1">
+              <w:r>
+                <w:rPr>
+                  <w:rStyle w:val="ab"/>
+                  <w:rFonts w:ascii="黑体" w:eastAsia="黑体" w:hAnsi="黑体" w:cs="黑体"/>
+                  <w:sz w:val="21"/>
+                  <w:szCs w:val="21"/>
+                </w:rPr>
+                <w:t>https://github.com/WangCheng-13/SoftWareCourse</w:t>
+              </w:r>
+            </w:hyperlink>
           </w:p>
           <w:p>
             <w:pPr>
@@ -2347,53 +2391,6 @@
               <w:spacing w:beforeAutospacing="0" w:afterAutospacing="0" w:line="360" w:lineRule="auto"/>
               <w:jc w:val="both"/>
               <w:rPr>
-                <w:rFonts w:ascii="宋体" w:eastAsia="宋体" w:hAnsi="宋体" w:cs="宋体"/>
-                <w:szCs w:val="24"/>
-              </w:rPr>
-            </w:pPr>
-          </w:p>
-          <w:p>
-            <w:pPr>
-              <w:pStyle w:val="a9"/>
-              <w:widowControl/>
-              <w:shd w:val="clear" w:color="auto" w:fill="FFFFFF"/>
-              <w:spacing w:beforeAutospacing="0" w:afterAutospacing="0" w:line="360" w:lineRule="auto"/>
-              <w:jc w:val="both"/>
-              <w:rPr>
-                <w:rFonts w:ascii="宋体" w:eastAsia="宋体" w:hAnsi="宋体" w:cs="宋体" w:hint="eastAsia"/>
-                <w:szCs w:val="24"/>
-              </w:rPr>
-            </w:pPr>
-            <w:r>
-              <w:rPr>
-                <w:rFonts w:ascii="宋体" w:eastAsia="宋体" w:hAnsi="宋体" w:cs="宋体" w:hint="eastAsia"/>
-                <w:szCs w:val="24"/>
-              </w:rPr>
-              <w:t>（3）GitHub链接</w:t>
-            </w:r>
-          </w:p>
-          <w:p>
-            <w:pPr>
-              <w:pStyle w:val="a9"/>
-              <w:widowControl/>
-              <w:shd w:val="clear" w:color="auto" w:fill="FFFFFF"/>
-              <w:spacing w:beforeAutospacing="0" w:afterAutospacing="0" w:line="360" w:lineRule="auto"/>
-              <w:jc w:val="both"/>
-              <w:rPr>
-                <w:rFonts w:ascii="黑体" w:eastAsia="黑体" w:hAnsi="黑体" w:cs="黑体"/>
-                <w:sz w:val="21"/>
-                <w:szCs w:val="21"/>
-              </w:rPr>
-            </w:pPr>
-          </w:p>
-          <w:p>
-            <w:pPr>
-              <w:pStyle w:val="a9"/>
-              <w:widowControl/>
-              <w:shd w:val="clear" w:color="auto" w:fill="FFFFFF"/>
-              <w:spacing w:beforeAutospacing="0" w:afterAutospacing="0" w:line="360" w:lineRule="auto"/>
-              <w:jc w:val="both"/>
-              <w:rPr>
                 <w:rFonts w:asciiTheme="minorEastAsia" w:hAnsiTheme="minorEastAsia" w:hint="eastAsia"/>
                 <w:szCs w:val="24"/>
               </w:rPr>
@@ -2447,23 +2444,7 @@
                 <w:sz w:val="24"/>
                 <w:szCs w:val="24"/>
               </w:rPr>
-              <w:t>通过阿里云镜像加快了</w:t>
-            </w:r>
-            <w:r>
-              <w:rPr>
-                <w:rFonts w:ascii="宋体" w:eastAsia="宋体" w:hAnsi="宋体" w:cs="宋体" w:hint="eastAsia"/>
-                <w:sz w:val="24"/>
-                <w:szCs w:val="24"/>
-              </w:rPr>
-              <w:t>git的下载安装</w:t>
-            </w:r>
-            <w:r>
-              <w:rPr>
-                <w:rFonts w:ascii="宋体" w:eastAsia="宋体" w:hAnsi="宋体" w:cs="宋体" w:hint="eastAsia"/>
-                <w:sz w:val="24"/>
-                <w:szCs w:val="24"/>
-              </w:rPr>
-              <w:t>速度；</w:t>
+              <w:t>通过阿里云镜像加快了git的下载安装速度；</w:t>
             </w:r>
           </w:p>
           <w:p>
@@ -2643,25 +2624,7 @@
                 <w:sz w:val="24"/>
                 <w:szCs w:val="24"/>
               </w:rPr>
-              <w:t xml:space="preserve"> 将缓存</w:t>
-            </w:r>
-            <w:proofErr w:type="gramStart"/>
-            <w:r>
-              <w:rPr>
-                <w:rFonts w:ascii="宋体" w:eastAsia="宋体" w:hAnsi="宋体" w:cs="宋体" w:hint="eastAsia"/>
-                <w:sz w:val="24"/>
-                <w:szCs w:val="24"/>
-              </w:rPr>
-              <w:t>区内容</w:t>
-            </w:r>
-            <w:proofErr w:type="gramEnd"/>
-            <w:r>
-              <w:rPr>
-                <w:rFonts w:ascii="宋体" w:eastAsia="宋体" w:hAnsi="宋体" w:cs="宋体" w:hint="eastAsia"/>
-                <w:sz w:val="24"/>
-                <w:szCs w:val="24"/>
-              </w:rPr>
-              <w:t>添加到仓库中，可以在后面加</w:t>
+              <w:t xml:space="preserve"> 将缓存区内容添加到仓库中，可以在后面加</w:t>
             </w:r>
             <w:r>
               <w:rPr>
@@ -2858,7 +2821,7 @@
               <w:spacing w:line="360" w:lineRule="auto"/>
               <w:ind w:firstLineChars="0" w:firstLine="0"/>
               <w:rPr>
-                <w:rFonts w:ascii="宋体" w:eastAsia="宋体" w:hAnsi="宋体" w:cs="宋体" w:hint="eastAsia"/>
+                <w:rFonts w:ascii="宋体" w:eastAsia="宋体" w:hAnsi="宋体" w:cs="宋体"/>
                 <w:sz w:val="24"/>
                 <w:szCs w:val="24"/>
                 <w:shd w:val="clear" w:color="auto" w:fill="FFFFFF"/>
@@ -2886,6 +2849,7 @@
                 <w:sz w:val="28"/>
                 <w:szCs w:val="28"/>
               </w:rPr>
+              <w:lastRenderedPageBreak/>
               <w:t>五、教师评阅</w:t>
             </w:r>
           </w:p>
@@ -2931,7 +2895,7 @@
               <w:spacing w:line="360" w:lineRule="auto"/>
               <w:ind w:firstLineChars="0" w:firstLine="0"/>
               <w:rPr>
-                <w:rFonts w:ascii="宋体" w:eastAsia="宋体" w:hAnsi="宋体" w:cs="宋体" w:hint="eastAsia"/>
+                <w:rFonts w:ascii="宋体" w:eastAsia="宋体" w:hAnsi="宋体" w:cs="宋体"/>
                 <w:sz w:val="24"/>
                 <w:szCs w:val="24"/>
               </w:rPr>
@@ -2943,7 +2907,7 @@
               <w:spacing w:line="360" w:lineRule="auto"/>
               <w:ind w:firstLineChars="0" w:firstLine="0"/>
               <w:rPr>
-                <w:rFonts w:ascii="宋体" w:eastAsia="宋体" w:hAnsi="宋体" w:cs="宋体" w:hint="eastAsia"/>
+                <w:rFonts w:ascii="宋体" w:eastAsia="宋体" w:hAnsi="宋体" w:cs="宋体"/>
                 <w:sz w:val="24"/>
                 <w:szCs w:val="24"/>
               </w:rPr>
@@ -3707,7 +3671,6 @@
     <w:name w:val="Hyperlink"/>
     <w:basedOn w:val="a0"/>
     <w:uiPriority w:val="99"/>
-    <w:semiHidden/>
     <w:unhideWhenUsed/>
     <w:rPr>
       <w:color w:val="0000FF"/>
@@ -3787,6 +3750,18 @@
       <w:bCs/>
       <w:sz w:val="18"/>
       <w:szCs w:val="24"/>
+    </w:rPr>
+  </w:style>
+  <w:style w:type="character" w:styleId="ae">
+    <w:name w:val="Unresolved Mention"/>
+    <w:basedOn w:val="a0"/>
+    <w:uiPriority w:val="99"/>
+    <w:semiHidden/>
+    <w:unhideWhenUsed/>
+    <w:rsid w:val="00370637"/>
+    <w:rPr>
+      <w:color w:val="605E5C"/>
+      <w:shd w:val="clear" w:color="auto" w:fill="E1DFDD"/>
     </w:rPr>
   </w:style>
 </w:styles>

</xml_diff>